<commit_message>
update 11 Feb 2024
</commit_message>
<xml_diff>
--- a/laporan/SOFT_COVER-FAVIAN_DWI_YULIANSYAH.docx
+++ b/laporan/SOFT_COVER-FAVIAN_DWI_YULIANSYAH.docx
@@ -2,16 +2,16 @@
 <file path=word/document.xml><?xml version="1.0" encoding="utf-8"?>
 <w:document xmlns:wpc="http://schemas.microsoft.com/office/word/2010/wordprocessingCanvas" xmlns:cx="http://schemas.microsoft.com/office/drawing/2014/chartex" xmlns:cx1="http://schemas.microsoft.com/office/drawing/2015/9/8/chartex" xmlns:cx2="http://schemas.microsoft.com/office/drawing/2015/10/21/chartex" xmlns:cx3="http://schemas.microsoft.com/office/drawing/2016/5/9/chartex" xmlns:cx4="http://schemas.microsoft.com/office/drawing/2016/5/10/chartex" xmlns:cx5="http://schemas.microsoft.com/office/drawing/2016/5/11/chartex" xmlns:cx6="http://schemas.microsoft.com/office/drawing/2016/5/12/chartex" xmlns:cx7="http://schemas.microsoft.com/office/drawing/2016/5/13/chartex" xmlns:cx8="http://schemas.microsoft.com/office/drawing/2016/5/14/chartex" xmlns:mc="http://schemas.openxmlformats.org/markup-compatibility/2006" xmlns:aink="http://schemas.microsoft.com/office/drawing/2016/ink" xmlns:am3d="http://schemas.microsoft.com/office/drawing/2017/model3d" xmlns:o="urn:schemas-microsoft-com:office:office" xmlns:oel="http://schemas.microsoft.com/office/2019/extlst" xmlns:r="http://schemas.openxmlformats.org/officeDocument/2006/relationships" xmlns:m="http://schemas.openxmlformats.org/officeDocument/2006/math" xmlns:v="urn:schemas-microsoft-com:vml" xmlns:wp14="http://schemas.microsoft.com/office/word/2010/wordprocessingDrawing" xmlns:wp="http://schemas.openxmlformats.org/drawingml/2006/wordprocessingDrawing" xmlns:w10="urn:schemas-microsoft-com:office:word" xmlns:w="http://schemas.openxmlformats.org/wordprocessingml/2006/main" xmlns:w14="http://schemas.microsoft.com/office/word/2010/wordml" xmlns:w15="http://schemas.microsoft.com/office/word/2012/wordml" xmlns:w16cex="http://schemas.microsoft.com/office/word/2018/wordml/cex" xmlns:w16cid="http://schemas.microsoft.com/office/word/2016/wordml/cid" xmlns:w16="http://schemas.microsoft.com/office/word/2018/wordml" xmlns:w16sdtdh="http://schemas.microsoft.com/office/word/2020/wordml/sdtdatahash" xmlns:w16se="http://schemas.microsoft.com/office/word/2015/wordml/symex" xmlns:wpg="http://schemas.microsoft.com/office/word/2010/wordprocessingGroup" xmlns:wpi="http://schemas.microsoft.com/office/word/2010/wordprocessingInk" xmlns:wne="http://schemas.microsoft.com/office/word/2006/wordml" xmlns:wps="http://schemas.microsoft.com/office/word/2010/wordprocessingShape" mc:Ignorable="w14 w15 w16se w16cid w16 w16cex w16sdtdh wp14">
   <w:body>
-    <w:bookmarkStart w:id="0" w:name="_Toc151551488" w:displacedByCustomXml="next"/>
-    <w:bookmarkStart w:id="1" w:name="_Toc150937796" w:displacedByCustomXml="next"/>
-    <w:bookmarkStart w:id="2" w:name="_Toc150865130" w:displacedByCustomXml="next"/>
-    <w:bookmarkStart w:id="3" w:name="_Toc150859817" w:displacedByCustomXml="next"/>
-    <w:bookmarkStart w:id="4" w:name="_Toc150859747" w:displacedByCustomXml="next"/>
-    <w:bookmarkStart w:id="5" w:name="_Toc150850344" w:displacedByCustomXml="next"/>
-    <w:bookmarkStart w:id="6" w:name="_Toc150846366" w:displacedByCustomXml="next"/>
-    <w:bookmarkStart w:id="7" w:name="_Toc146629782" w:displacedByCustomXml="next"/>
-    <w:bookmarkStart w:id="8" w:name="_Toc146629548" w:displacedByCustomXml="next"/>
-    <w:bookmarkStart w:id="9" w:name="_Toc128052210" w:displacedByCustomXml="next"/>
+    <w:bookmarkStart w:id="0" w:name="_Toc128052210" w:displacedByCustomXml="next"/>
+    <w:bookmarkStart w:id="1" w:name="_Toc146629548" w:displacedByCustomXml="next"/>
+    <w:bookmarkStart w:id="2" w:name="_Toc146629782" w:displacedByCustomXml="next"/>
+    <w:bookmarkStart w:id="3" w:name="_Toc150846366" w:displacedByCustomXml="next"/>
+    <w:bookmarkStart w:id="4" w:name="_Toc150850344" w:displacedByCustomXml="next"/>
+    <w:bookmarkStart w:id="5" w:name="_Toc150859747" w:displacedByCustomXml="next"/>
+    <w:bookmarkStart w:id="6" w:name="_Toc150859817" w:displacedByCustomXml="next"/>
+    <w:bookmarkStart w:id="7" w:name="_Toc150865130" w:displacedByCustomXml="next"/>
+    <w:bookmarkStart w:id="8" w:name="_Toc150937796" w:displacedByCustomXml="next"/>
+    <w:bookmarkStart w:id="9" w:name="_Toc151551488" w:displacedByCustomXml="next"/>
     <w:sdt>
       <w:sdtPr>
         <w:id w:val="-973985393"/>
@@ -35,15 +35,15 @@
               <w:noProof/>
             </w:rPr>
             <w:drawing>
-              <wp:anchor distT="0" distB="0" distL="114300" distR="114300" simplePos="0" relativeHeight="251662336" behindDoc="0" locked="0" layoutInCell="1" allowOverlap="1" wp14:anchorId="06EDB25B" wp14:editId="2E093D2A">
+              <wp:anchor distT="0" distB="0" distL="114300" distR="114300" simplePos="0" relativeHeight="251662336" behindDoc="0" locked="0" layoutInCell="1" allowOverlap="1" wp14:anchorId="06EDB25B" wp14:editId="237868EE">
                 <wp:simplePos x="0" y="0"/>
                 <wp:positionH relativeFrom="column">
-                  <wp:posOffset>-900430</wp:posOffset>
+                  <wp:posOffset>-900271</wp:posOffset>
                 </wp:positionH>
                 <wp:positionV relativeFrom="paragraph">
                   <wp:posOffset>-953135</wp:posOffset>
                 </wp:positionV>
-                <wp:extent cx="6294437" cy="8991600"/>
+                <wp:extent cx="6308337" cy="9011911"/>
                 <wp:effectExtent l="0" t="0" r="0" b="0"/>
                 <wp:wrapNone/>
                 <wp:docPr id="594605760" name="Picture 2"/>
@@ -54,11 +54,11 @@
                   <a:graphicData uri="http://schemas.openxmlformats.org/drawingml/2006/picture">
                     <pic:pic xmlns:pic="http://schemas.openxmlformats.org/drawingml/2006/picture">
                       <pic:nvPicPr>
-                        <pic:cNvPr id="594605760" name="Picture 594605760"/>
+                        <pic:cNvPr id="594605760" name="Picture 2"/>
                         <pic:cNvPicPr/>
                       </pic:nvPicPr>
                       <pic:blipFill>
-                        <a:blip r:embed="rId8" cstate="print">
+                        <a:blip r:embed="rId8">
                           <a:extLst>
                             <a:ext uri="{28A0092B-C50C-407E-A947-70E740481C1C}">
                               <a14:useLocalDpi xmlns:a14="http://schemas.microsoft.com/office/drawing/2010/main" val="0"/>
@@ -72,7 +72,7 @@
                       <pic:spPr>
                         <a:xfrm>
                           <a:off x="0" y="0"/>
-                          <a:ext cx="6308656" cy="9011911"/>
+                          <a:ext cx="6308337" cy="9011911"/>
                         </a:xfrm>
                         <a:prstGeom prst="rect">
                           <a:avLst/>
@@ -13154,8 +13154,13 @@
         </w:numPr>
         <w:ind w:left="709" w:hanging="425"/>
       </w:pPr>
-      <w:r>
-        <w:t xml:space="preserve">Meningkatkan </w:t>
+      <w:proofErr w:type="spellStart"/>
+      <w:r>
+        <w:t>Meningkatkan</w:t>
+      </w:r>
+      <w:proofErr w:type="spellEnd"/>
+      <w:r>
+        <w:t xml:space="preserve"> </w:t>
       </w:r>
       <w:proofErr w:type="spellStart"/>
       <w:r>
@@ -19693,14 +19698,27 @@
       <w:r>
         <w:t xml:space="preserve">Gambar 2. </w:t>
       </w:r>
-      <w:fldSimple w:instr=" SEQ Gambar_2. \* ARABIC ">
-        <w:r>
-          <w:rPr>
-            <w:noProof/>
-          </w:rPr>
-          <w:t>1</w:t>
-        </w:r>
-      </w:fldSimple>
+      <w:r>
+        <w:fldChar w:fldCharType="begin"/>
+      </w:r>
+      <w:r>
+        <w:instrText xml:space="preserve"> SEQ Gambar_2. \* ARABIC </w:instrText>
+      </w:r>
+      <w:r>
+        <w:fldChar w:fldCharType="separate"/>
+      </w:r>
+      <w:r>
+        <w:rPr>
+          <w:noProof/>
+        </w:rPr>
+        <w:t>1</w:t>
+      </w:r>
+      <w:r>
+        <w:rPr>
+          <w:noProof/>
+        </w:rPr>
+        <w:fldChar w:fldCharType="end"/>
+      </w:r>
       <w:r>
         <w:t xml:space="preserve"> </w:t>
       </w:r>
@@ -19906,14 +19924,27 @@
       <w:r>
         <w:t xml:space="preserve">Gambar 2. </w:t>
       </w:r>
-      <w:fldSimple w:instr=" SEQ Gambar_2. \* ARABIC ">
-        <w:r>
-          <w:rPr>
-            <w:noProof/>
-          </w:rPr>
-          <w:t>2</w:t>
-        </w:r>
-      </w:fldSimple>
+      <w:r>
+        <w:fldChar w:fldCharType="begin"/>
+      </w:r>
+      <w:r>
+        <w:instrText xml:space="preserve"> SEQ Gambar_2. \* ARABIC </w:instrText>
+      </w:r>
+      <w:r>
+        <w:fldChar w:fldCharType="separate"/>
+      </w:r>
+      <w:r>
+        <w:rPr>
+          <w:noProof/>
+        </w:rPr>
+        <w:t>2</w:t>
+      </w:r>
+      <w:r>
+        <w:rPr>
+          <w:noProof/>
+        </w:rPr>
+        <w:fldChar w:fldCharType="end"/>
+      </w:r>
       <w:r>
         <w:t xml:space="preserve"> </w:t>
       </w:r>
@@ -20123,14 +20154,27 @@
       <w:r>
         <w:t xml:space="preserve">Gambar 2. </w:t>
       </w:r>
-      <w:fldSimple w:instr=" SEQ Gambar_2. \* ARABIC ">
-        <w:r>
-          <w:rPr>
-            <w:noProof/>
-          </w:rPr>
-          <w:t>3</w:t>
-        </w:r>
-      </w:fldSimple>
+      <w:r>
+        <w:fldChar w:fldCharType="begin"/>
+      </w:r>
+      <w:r>
+        <w:instrText xml:space="preserve"> SEQ Gambar_2. \* ARABIC </w:instrText>
+      </w:r>
+      <w:r>
+        <w:fldChar w:fldCharType="separate"/>
+      </w:r>
+      <w:r>
+        <w:rPr>
+          <w:noProof/>
+        </w:rPr>
+        <w:t>3</w:t>
+      </w:r>
+      <w:r>
+        <w:rPr>
+          <w:noProof/>
+        </w:rPr>
+        <w:fldChar w:fldCharType="end"/>
+      </w:r>
       <w:r>
         <w:t xml:space="preserve"> </w:t>
       </w:r>
@@ -20358,14 +20402,27 @@
       <w:r>
         <w:t xml:space="preserve">Gambar 2. </w:t>
       </w:r>
-      <w:fldSimple w:instr=" SEQ Gambar_2. \* ARABIC ">
-        <w:r>
-          <w:rPr>
-            <w:noProof/>
-          </w:rPr>
-          <w:t>4</w:t>
-        </w:r>
-      </w:fldSimple>
+      <w:r>
+        <w:fldChar w:fldCharType="begin"/>
+      </w:r>
+      <w:r>
+        <w:instrText xml:space="preserve"> SEQ Gambar_2. \* ARABIC </w:instrText>
+      </w:r>
+      <w:r>
+        <w:fldChar w:fldCharType="separate"/>
+      </w:r>
+      <w:r>
+        <w:rPr>
+          <w:noProof/>
+        </w:rPr>
+        <w:t>4</w:t>
+      </w:r>
+      <w:r>
+        <w:rPr>
+          <w:noProof/>
+        </w:rPr>
+        <w:fldChar w:fldCharType="end"/>
+      </w:r>
       <w:r>
         <w:t xml:space="preserve"> </w:t>
       </w:r>
@@ -20778,14 +20835,27 @@
       <w:r>
         <w:t xml:space="preserve">Gambar 2. </w:t>
       </w:r>
-      <w:fldSimple w:instr=" SEQ Gambar_2. \* ARABIC ">
-        <w:r>
-          <w:rPr>
-            <w:noProof/>
-          </w:rPr>
-          <w:t>5</w:t>
-        </w:r>
-      </w:fldSimple>
+      <w:r>
+        <w:fldChar w:fldCharType="begin"/>
+      </w:r>
+      <w:r>
+        <w:instrText xml:space="preserve"> SEQ Gambar_2. \* ARABIC </w:instrText>
+      </w:r>
+      <w:r>
+        <w:fldChar w:fldCharType="separate"/>
+      </w:r>
+      <w:r>
+        <w:rPr>
+          <w:noProof/>
+        </w:rPr>
+        <w:t>5</w:t>
+      </w:r>
+      <w:r>
+        <w:rPr>
+          <w:noProof/>
+        </w:rPr>
+        <w:fldChar w:fldCharType="end"/>
+      </w:r>
       <w:r>
         <w:t xml:space="preserve"> DFD </w:t>
       </w:r>
@@ -21265,14 +21335,27 @@
       <w:r>
         <w:t xml:space="preserve">Gambar 2. </w:t>
       </w:r>
-      <w:fldSimple w:instr=" SEQ Gambar_2. \* ARABIC ">
-        <w:r>
-          <w:rPr>
-            <w:noProof/>
-          </w:rPr>
-          <w:t>6</w:t>
-        </w:r>
-      </w:fldSimple>
+      <w:r>
+        <w:fldChar w:fldCharType="begin"/>
+      </w:r>
+      <w:r>
+        <w:instrText xml:space="preserve"> SEQ Gambar_2. \* ARABIC </w:instrText>
+      </w:r>
+      <w:r>
+        <w:fldChar w:fldCharType="separate"/>
+      </w:r>
+      <w:r>
+        <w:rPr>
+          <w:noProof/>
+        </w:rPr>
+        <w:t>6</w:t>
+      </w:r>
+      <w:r>
+        <w:rPr>
+          <w:noProof/>
+        </w:rPr>
+        <w:fldChar w:fldCharType="end"/>
+      </w:r>
       <w:r>
         <w:t xml:space="preserve"> DFD </w:t>
       </w:r>
@@ -21838,7 +21921,7 @@
           <w:noProof/>
         </w:rPr>
         <w:drawing>
-          <wp:inline distT="0" distB="0" distL="0" distR="0" wp14:anchorId="784882CC" wp14:editId="0796D201">
+          <wp:inline distT="0" distB="0" distL="0" distR="0" wp14:anchorId="784882CC" wp14:editId="09E2B983">
             <wp:extent cx="4089019" cy="2423428"/>
             <wp:effectExtent l="19050" t="19050" r="6985" b="0"/>
             <wp:docPr id="467894279" name="Picture 13"/>
@@ -21893,14 +21976,27 @@
       <w:r>
         <w:t xml:space="preserve">Gambar 2. </w:t>
       </w:r>
-      <w:fldSimple w:instr=" SEQ Gambar_2. \* ARABIC ">
-        <w:r>
-          <w:rPr>
-            <w:noProof/>
-          </w:rPr>
-          <w:t>7</w:t>
-        </w:r>
-      </w:fldSimple>
+      <w:r>
+        <w:fldChar w:fldCharType="begin"/>
+      </w:r>
+      <w:r>
+        <w:instrText xml:space="preserve"> SEQ Gambar_2. \* ARABIC </w:instrText>
+      </w:r>
+      <w:r>
+        <w:fldChar w:fldCharType="separate"/>
+      </w:r>
+      <w:r>
+        <w:rPr>
+          <w:noProof/>
+        </w:rPr>
+        <w:t>7</w:t>
+      </w:r>
+      <w:r>
+        <w:rPr>
+          <w:noProof/>
+        </w:rPr>
+        <w:fldChar w:fldCharType="end"/>
+      </w:r>
       <w:r>
         <w:t xml:space="preserve"> </w:t>
       </w:r>
@@ -22158,14 +22254,27 @@
       <w:r>
         <w:t xml:space="preserve">Gambar 2. </w:t>
       </w:r>
-      <w:fldSimple w:instr=" SEQ Gambar_2. \* ARABIC ">
-        <w:r>
-          <w:rPr>
-            <w:noProof/>
-          </w:rPr>
-          <w:t>8</w:t>
-        </w:r>
-      </w:fldSimple>
+      <w:r>
+        <w:fldChar w:fldCharType="begin"/>
+      </w:r>
+      <w:r>
+        <w:instrText xml:space="preserve"> SEQ Gambar_2. \* ARABIC </w:instrText>
+      </w:r>
+      <w:r>
+        <w:fldChar w:fldCharType="separate"/>
+      </w:r>
+      <w:r>
+        <w:rPr>
+          <w:noProof/>
+        </w:rPr>
+        <w:t>8</w:t>
+      </w:r>
+      <w:r>
+        <w:rPr>
+          <w:noProof/>
+        </w:rPr>
+        <w:fldChar w:fldCharType="end"/>
+      </w:r>
       <w:r>
         <w:t xml:space="preserve"> </w:t>
       </w:r>
@@ -22458,14 +22567,27 @@
       <w:r>
         <w:t xml:space="preserve">Gambar 2. </w:t>
       </w:r>
-      <w:fldSimple w:instr=" SEQ Gambar_2. \* ARABIC ">
-        <w:r>
-          <w:rPr>
-            <w:noProof/>
-          </w:rPr>
-          <w:t>9</w:t>
-        </w:r>
-      </w:fldSimple>
+      <w:r>
+        <w:fldChar w:fldCharType="begin"/>
+      </w:r>
+      <w:r>
+        <w:instrText xml:space="preserve"> SEQ Gambar_2. \* ARABIC </w:instrText>
+      </w:r>
+      <w:r>
+        <w:fldChar w:fldCharType="separate"/>
+      </w:r>
+      <w:r>
+        <w:rPr>
+          <w:noProof/>
+        </w:rPr>
+        <w:t>9</w:t>
+      </w:r>
+      <w:r>
+        <w:rPr>
+          <w:noProof/>
+        </w:rPr>
+        <w:fldChar w:fldCharType="end"/>
+      </w:r>
       <w:r>
         <w:t xml:space="preserve"> </w:t>
       </w:r>
@@ -22831,14 +22953,27 @@
       <w:r>
         <w:t xml:space="preserve">Gambar 2. </w:t>
       </w:r>
-      <w:fldSimple w:instr=" SEQ Gambar_2. \* ARABIC ">
-        <w:r>
-          <w:rPr>
-            <w:noProof/>
-          </w:rPr>
-          <w:t>10</w:t>
-        </w:r>
-      </w:fldSimple>
+      <w:r>
+        <w:fldChar w:fldCharType="begin"/>
+      </w:r>
+      <w:r>
+        <w:instrText xml:space="preserve"> SEQ Gambar_2. \* ARABIC </w:instrText>
+      </w:r>
+      <w:r>
+        <w:fldChar w:fldCharType="separate"/>
+      </w:r>
+      <w:r>
+        <w:rPr>
+          <w:noProof/>
+        </w:rPr>
+        <w:t>10</w:t>
+      </w:r>
+      <w:r>
+        <w:rPr>
+          <w:noProof/>
+        </w:rPr>
+        <w:fldChar w:fldCharType="end"/>
+      </w:r>
       <w:r>
         <w:t xml:space="preserve"> </w:t>
       </w:r>
@@ -23125,14 +23260,27 @@
       <w:r>
         <w:t xml:space="preserve">Gambar 2. </w:t>
       </w:r>
-      <w:fldSimple w:instr=" SEQ Gambar_2. \* ARABIC ">
-        <w:r>
-          <w:rPr>
-            <w:noProof/>
-          </w:rPr>
-          <w:t>11</w:t>
-        </w:r>
-      </w:fldSimple>
+      <w:r>
+        <w:fldChar w:fldCharType="begin"/>
+      </w:r>
+      <w:r>
+        <w:instrText xml:space="preserve"> SEQ Gambar_2. \* ARABIC </w:instrText>
+      </w:r>
+      <w:r>
+        <w:fldChar w:fldCharType="separate"/>
+      </w:r>
+      <w:r>
+        <w:rPr>
+          <w:noProof/>
+        </w:rPr>
+        <w:t>11</w:t>
+      </w:r>
+      <w:r>
+        <w:rPr>
+          <w:noProof/>
+        </w:rPr>
+        <w:fldChar w:fldCharType="end"/>
+      </w:r>
       <w:r>
         <w:t xml:space="preserve"> </w:t>
       </w:r>
@@ -23680,14 +23828,27 @@
       <w:r>
         <w:t xml:space="preserve">Gambar 2. </w:t>
       </w:r>
-      <w:fldSimple w:instr=" SEQ Gambar_2. \* ARABIC ">
-        <w:r>
-          <w:rPr>
-            <w:noProof/>
-          </w:rPr>
-          <w:t>12</w:t>
-        </w:r>
-      </w:fldSimple>
+      <w:r>
+        <w:fldChar w:fldCharType="begin"/>
+      </w:r>
+      <w:r>
+        <w:instrText xml:space="preserve"> SEQ Gambar_2. \* ARABIC </w:instrText>
+      </w:r>
+      <w:r>
+        <w:fldChar w:fldCharType="separate"/>
+      </w:r>
+      <w:r>
+        <w:rPr>
+          <w:noProof/>
+        </w:rPr>
+        <w:t>12</w:t>
+      </w:r>
+      <w:r>
+        <w:rPr>
+          <w:noProof/>
+        </w:rPr>
+        <w:fldChar w:fldCharType="end"/>
+      </w:r>
       <w:r>
         <w:t xml:space="preserve"> </w:t>
       </w:r>
@@ -23985,7 +24146,7 @@
           <w:noProof/>
         </w:rPr>
         <w:drawing>
-          <wp:inline distT="0" distB="0" distL="0" distR="0" wp14:anchorId="0068DA5E" wp14:editId="2C5DB80A">
+          <wp:inline distT="0" distB="0" distL="0" distR="0" wp14:anchorId="0068DA5E" wp14:editId="1DC78269">
             <wp:extent cx="2990281" cy="2171052"/>
             <wp:effectExtent l="19050" t="19050" r="635" b="1270"/>
             <wp:docPr id="2138497126" name="Picture 18"/>
@@ -24048,14 +24209,27 @@
       <w:r>
         <w:t xml:space="preserve">Gambar 2. </w:t>
       </w:r>
-      <w:fldSimple w:instr=" SEQ Gambar_2. \* ARABIC ">
-        <w:r>
-          <w:rPr>
-            <w:noProof/>
-          </w:rPr>
-          <w:t>13</w:t>
-        </w:r>
-      </w:fldSimple>
+      <w:r>
+        <w:fldChar w:fldCharType="begin"/>
+      </w:r>
+      <w:r>
+        <w:instrText xml:space="preserve"> SEQ Gambar_2. \* ARABIC </w:instrText>
+      </w:r>
+      <w:r>
+        <w:fldChar w:fldCharType="separate"/>
+      </w:r>
+      <w:r>
+        <w:rPr>
+          <w:noProof/>
+        </w:rPr>
+        <w:t>13</w:t>
+      </w:r>
+      <w:r>
+        <w:rPr>
+          <w:noProof/>
+        </w:rPr>
+        <w:fldChar w:fldCharType="end"/>
+      </w:r>
       <w:r>
         <w:t xml:space="preserve"> </w:t>
       </w:r>
@@ -24415,14 +24589,27 @@
       <w:r>
         <w:t xml:space="preserve">Gambar 2. </w:t>
       </w:r>
-      <w:fldSimple w:instr=" SEQ Gambar_2. \* ARABIC ">
-        <w:r>
-          <w:rPr>
-            <w:noProof/>
-          </w:rPr>
-          <w:t>14</w:t>
-        </w:r>
-      </w:fldSimple>
+      <w:r>
+        <w:fldChar w:fldCharType="begin"/>
+      </w:r>
+      <w:r>
+        <w:instrText xml:space="preserve"> SEQ Gambar_2. \* ARABIC </w:instrText>
+      </w:r>
+      <w:r>
+        <w:fldChar w:fldCharType="separate"/>
+      </w:r>
+      <w:r>
+        <w:rPr>
+          <w:noProof/>
+        </w:rPr>
+        <w:t>14</w:t>
+      </w:r>
+      <w:r>
+        <w:rPr>
+          <w:noProof/>
+        </w:rPr>
+        <w:fldChar w:fldCharType="end"/>
+      </w:r>
       <w:r>
         <w:t xml:space="preserve"> </w:t>
       </w:r>
@@ -24627,14 +24814,27 @@
       <w:r>
         <w:t xml:space="preserve">Gambar 2. </w:t>
       </w:r>
-      <w:fldSimple w:instr=" SEQ Gambar_2. \* ARABIC ">
-        <w:r>
-          <w:rPr>
-            <w:noProof/>
-          </w:rPr>
-          <w:t>15</w:t>
-        </w:r>
-      </w:fldSimple>
+      <w:r>
+        <w:fldChar w:fldCharType="begin"/>
+      </w:r>
+      <w:r>
+        <w:instrText xml:space="preserve"> SEQ Gambar_2. \* ARABIC </w:instrText>
+      </w:r>
+      <w:r>
+        <w:fldChar w:fldCharType="separate"/>
+      </w:r>
+      <w:r>
+        <w:rPr>
+          <w:noProof/>
+        </w:rPr>
+        <w:t>15</w:t>
+      </w:r>
+      <w:r>
+        <w:rPr>
+          <w:noProof/>
+        </w:rPr>
+        <w:fldChar w:fldCharType="end"/>
+      </w:r>
       <w:r>
         <w:t xml:space="preserve"> </w:t>
       </w:r>
@@ -24826,14 +25026,27 @@
       <w:r>
         <w:t xml:space="preserve">Gambar 2. </w:t>
       </w:r>
-      <w:fldSimple w:instr=" SEQ Gambar_2. \* ARABIC ">
-        <w:r>
-          <w:rPr>
-            <w:noProof/>
-          </w:rPr>
-          <w:t>16</w:t>
-        </w:r>
-      </w:fldSimple>
+      <w:r>
+        <w:fldChar w:fldCharType="begin"/>
+      </w:r>
+      <w:r>
+        <w:instrText xml:space="preserve"> SEQ Gambar_2. \* ARABIC </w:instrText>
+      </w:r>
+      <w:r>
+        <w:fldChar w:fldCharType="separate"/>
+      </w:r>
+      <w:r>
+        <w:rPr>
+          <w:noProof/>
+        </w:rPr>
+        <w:t>16</w:t>
+      </w:r>
+      <w:r>
+        <w:rPr>
+          <w:noProof/>
+        </w:rPr>
+        <w:fldChar w:fldCharType="end"/>
+      </w:r>
       <w:r>
         <w:t xml:space="preserve"> </w:t>
       </w:r>
@@ -25095,14 +25308,27 @@
       <w:r>
         <w:t xml:space="preserve">Gambar 2. </w:t>
       </w:r>
-      <w:fldSimple w:instr=" SEQ Gambar_2. \* ARABIC ">
-        <w:r>
-          <w:rPr>
-            <w:noProof/>
-          </w:rPr>
-          <w:t>17</w:t>
-        </w:r>
-      </w:fldSimple>
+      <w:r>
+        <w:fldChar w:fldCharType="begin"/>
+      </w:r>
+      <w:r>
+        <w:instrText xml:space="preserve"> SEQ Gambar_2. \* ARABIC </w:instrText>
+      </w:r>
+      <w:r>
+        <w:fldChar w:fldCharType="separate"/>
+      </w:r>
+      <w:r>
+        <w:rPr>
+          <w:noProof/>
+        </w:rPr>
+        <w:t>17</w:t>
+      </w:r>
+      <w:r>
+        <w:rPr>
+          <w:noProof/>
+        </w:rPr>
+        <w:fldChar w:fldCharType="end"/>
+      </w:r>
       <w:r>
         <w:t xml:space="preserve"> </w:t>
       </w:r>
@@ -25355,24 +25581,32 @@
       <w:r>
         <w:t xml:space="preserve">Gambar 2. </w:t>
       </w:r>
-      <w:fldSimple w:instr=" SEQ Gambar_2. \* ARABIC ">
-        <w:r>
-          <w:rPr>
-            <w:noProof/>
-          </w:rPr>
-          <w:t>18</w:t>
-        </w:r>
-      </w:fldSimple>
-      <w:r>
-        <w:t xml:space="preserve"> </w:t>
-      </w:r>
-      <w:proofErr w:type="spellStart"/>
-      <w:r>
-        <w:t>Kustomisasi</w:t>
-      </w:r>
-      <w:proofErr w:type="spellEnd"/>
-      <w:r>
-        <w:t xml:space="preserve"> </w:t>
+      <w:r>
+        <w:fldChar w:fldCharType="begin"/>
+      </w:r>
+      <w:r>
+        <w:instrText xml:space="preserve"> SEQ Gambar_2. \* ARABIC </w:instrText>
+      </w:r>
+      <w:r>
+        <w:fldChar w:fldCharType="separate"/>
+      </w:r>
+      <w:r>
+        <w:rPr>
+          <w:noProof/>
+        </w:rPr>
+        <w:t>18</w:t>
+      </w:r>
+      <w:r>
+        <w:rPr>
+          <w:noProof/>
+        </w:rPr>
+        <w:fldChar w:fldCharType="end"/>
+      </w:r>
+      <w:r>
+        <w:t xml:space="preserve"> </w:t>
+      </w:r>
+      <w:r>
+        <w:t xml:space="preserve">Kustomisasi </w:t>
       </w:r>
       <w:r>
         <w:rPr>
@@ -25520,7 +25754,7 @@
         </w:rPr>
         <w:lastRenderedPageBreak/>
         <w:drawing>
-          <wp:inline distT="0" distB="0" distL="0" distR="0" wp14:anchorId="20BDF9BB" wp14:editId="365490A0">
+          <wp:inline distT="0" distB="0" distL="0" distR="0" wp14:anchorId="20BDF9BB" wp14:editId="02309B6E">
             <wp:extent cx="2239487" cy="1934450"/>
             <wp:effectExtent l="19050" t="19050" r="8890" b="8890"/>
             <wp:docPr id="255782689" name="Picture 20"/>
@@ -25601,14 +25835,27 @@
       <w:r>
         <w:t xml:space="preserve">Gambar 2. </w:t>
       </w:r>
-      <w:fldSimple w:instr=" SEQ Gambar_2. \* ARABIC ">
-        <w:r>
-          <w:rPr>
-            <w:noProof/>
-          </w:rPr>
-          <w:t>19</w:t>
-        </w:r>
-      </w:fldSimple>
+      <w:r>
+        <w:fldChar w:fldCharType="begin"/>
+      </w:r>
+      <w:r>
+        <w:instrText xml:space="preserve"> SEQ Gambar_2. \* ARABIC </w:instrText>
+      </w:r>
+      <w:r>
+        <w:fldChar w:fldCharType="separate"/>
+      </w:r>
+      <w:r>
+        <w:rPr>
+          <w:noProof/>
+        </w:rPr>
+        <w:t>19</w:t>
+      </w:r>
+      <w:r>
+        <w:rPr>
+          <w:noProof/>
+        </w:rPr>
+        <w:fldChar w:fldCharType="end"/>
+      </w:r>
       <w:r>
         <w:t xml:space="preserve"> </w:t>
       </w:r>
@@ -26104,14 +26351,27 @@
       <w:r>
         <w:t xml:space="preserve">Gambar 2. </w:t>
       </w:r>
-      <w:fldSimple w:instr=" SEQ Gambar_2. \* ARABIC ">
-        <w:r>
-          <w:rPr>
-            <w:noProof/>
-          </w:rPr>
-          <w:t>20</w:t>
-        </w:r>
-      </w:fldSimple>
+      <w:r>
+        <w:fldChar w:fldCharType="begin"/>
+      </w:r>
+      <w:r>
+        <w:instrText xml:space="preserve"> SEQ Gambar_2. \* ARABIC </w:instrText>
+      </w:r>
+      <w:r>
+        <w:fldChar w:fldCharType="separate"/>
+      </w:r>
+      <w:r>
+        <w:rPr>
+          <w:noProof/>
+        </w:rPr>
+        <w:t>20</w:t>
+      </w:r>
+      <w:r>
+        <w:rPr>
+          <w:noProof/>
+        </w:rPr>
+        <w:fldChar w:fldCharType="end"/>
+      </w:r>
       <w:r>
         <w:t xml:space="preserve"> </w:t>
       </w:r>
@@ -26361,14 +26621,27 @@
       <w:r>
         <w:t xml:space="preserve">Gambar 2. </w:t>
       </w:r>
-      <w:fldSimple w:instr=" SEQ Gambar_2. \* ARABIC ">
-        <w:r>
-          <w:rPr>
-            <w:noProof/>
-          </w:rPr>
-          <w:t>21</w:t>
-        </w:r>
-      </w:fldSimple>
+      <w:r>
+        <w:fldChar w:fldCharType="begin"/>
+      </w:r>
+      <w:r>
+        <w:instrText xml:space="preserve"> SEQ Gambar_2. \* ARABIC </w:instrText>
+      </w:r>
+      <w:r>
+        <w:fldChar w:fldCharType="separate"/>
+      </w:r>
+      <w:r>
+        <w:rPr>
+          <w:noProof/>
+        </w:rPr>
+        <w:t>21</w:t>
+      </w:r>
+      <w:r>
+        <w:rPr>
+          <w:noProof/>
+        </w:rPr>
+        <w:fldChar w:fldCharType="end"/>
+      </w:r>
       <w:r>
         <w:t xml:space="preserve"> </w:t>
       </w:r>
@@ -26567,7 +26840,7 @@
           <w:lang w:val="id-ID"/>
         </w:rPr>
         <w:drawing>
-          <wp:inline distT="0" distB="0" distL="0" distR="0" wp14:anchorId="095CE996" wp14:editId="796B5C95">
+          <wp:inline distT="0" distB="0" distL="0" distR="0" wp14:anchorId="095CE996" wp14:editId="1AB739C9">
             <wp:extent cx="3665656" cy="2167924"/>
             <wp:effectExtent l="19050" t="19050" r="0" b="3810"/>
             <wp:docPr id="908171485" name="Picture 24"/>
@@ -26629,14 +26902,27 @@
       <w:r>
         <w:t xml:space="preserve">Gambar 2. </w:t>
       </w:r>
-      <w:fldSimple w:instr=" SEQ Gambar_2. \* ARABIC ">
-        <w:r>
-          <w:rPr>
-            <w:noProof/>
-          </w:rPr>
-          <w:t>22</w:t>
-        </w:r>
-      </w:fldSimple>
+      <w:r>
+        <w:fldChar w:fldCharType="begin"/>
+      </w:r>
+      <w:r>
+        <w:instrText xml:space="preserve"> SEQ Gambar_2. \* ARABIC </w:instrText>
+      </w:r>
+      <w:r>
+        <w:fldChar w:fldCharType="separate"/>
+      </w:r>
+      <w:r>
+        <w:rPr>
+          <w:noProof/>
+        </w:rPr>
+        <w:t>22</w:t>
+      </w:r>
+      <w:r>
+        <w:rPr>
+          <w:noProof/>
+        </w:rPr>
+        <w:fldChar w:fldCharType="end"/>
+      </w:r>
       <w:r>
         <w:t xml:space="preserve"> </w:t>
       </w:r>
@@ -26812,7 +27098,7 @@
           <w:noProof/>
         </w:rPr>
         <w:drawing>
-          <wp:inline distT="0" distB="0" distL="0" distR="0" wp14:anchorId="69517E6B" wp14:editId="174AF82E">
+          <wp:inline distT="0" distB="0" distL="0" distR="0" wp14:anchorId="69517E6B" wp14:editId="3B21CCB6">
             <wp:extent cx="4340809" cy="1676495"/>
             <wp:effectExtent l="19050" t="19050" r="3175" b="0"/>
             <wp:docPr id="1659726836" name="Picture 25"/>
@@ -26875,14 +27161,27 @@
       <w:r>
         <w:t xml:space="preserve">Gambar 2. </w:t>
       </w:r>
-      <w:fldSimple w:instr=" SEQ Gambar_2. \* ARABIC ">
-        <w:r>
-          <w:rPr>
-            <w:noProof/>
-          </w:rPr>
-          <w:t>23</w:t>
-        </w:r>
-      </w:fldSimple>
+      <w:r>
+        <w:fldChar w:fldCharType="begin"/>
+      </w:r>
+      <w:r>
+        <w:instrText xml:space="preserve"> SEQ Gambar_2. \* ARABIC </w:instrText>
+      </w:r>
+      <w:r>
+        <w:fldChar w:fldCharType="separate"/>
+      </w:r>
+      <w:r>
+        <w:rPr>
+          <w:noProof/>
+        </w:rPr>
+        <w:t>23</w:t>
+      </w:r>
+      <w:r>
+        <w:rPr>
+          <w:noProof/>
+        </w:rPr>
+        <w:fldChar w:fldCharType="end"/>
+      </w:r>
       <w:r>
         <w:t xml:space="preserve"> </w:t>
       </w:r>
@@ -26955,7 +27254,7 @@
           <w:noProof/>
         </w:rPr>
         <w:drawing>
-          <wp:inline distT="0" distB="0" distL="0" distR="0" wp14:anchorId="65F6D345" wp14:editId="299DC337">
+          <wp:inline distT="0" distB="0" distL="0" distR="0" wp14:anchorId="65F6D345" wp14:editId="09D13D1A">
             <wp:extent cx="3713817" cy="2155054"/>
             <wp:effectExtent l="19050" t="19050" r="1270" b="0"/>
             <wp:docPr id="812367301" name="Picture 26"/>
@@ -27037,14 +27336,27 @@
       <w:r>
         <w:t xml:space="preserve">Gambar 2. </w:t>
       </w:r>
-      <w:fldSimple w:instr=" SEQ Gambar_2. \* ARABIC ">
-        <w:r>
-          <w:rPr>
-            <w:noProof/>
-          </w:rPr>
-          <w:t>24</w:t>
-        </w:r>
-      </w:fldSimple>
+      <w:r>
+        <w:fldChar w:fldCharType="begin"/>
+      </w:r>
+      <w:r>
+        <w:instrText xml:space="preserve"> SEQ Gambar_2. \* ARABIC </w:instrText>
+      </w:r>
+      <w:r>
+        <w:fldChar w:fldCharType="separate"/>
+      </w:r>
+      <w:r>
+        <w:rPr>
+          <w:noProof/>
+        </w:rPr>
+        <w:t>24</w:t>
+      </w:r>
+      <w:r>
+        <w:rPr>
+          <w:noProof/>
+        </w:rPr>
+        <w:fldChar w:fldCharType="end"/>
+      </w:r>
       <w:r>
         <w:t xml:space="preserve"> </w:t>
       </w:r>
@@ -27345,14 +27657,27 @@
       <w:r>
         <w:t xml:space="preserve">Gambar 2. </w:t>
       </w:r>
-      <w:fldSimple w:instr=" SEQ Gambar_2. \* ARABIC ">
-        <w:r>
-          <w:rPr>
-            <w:noProof/>
-          </w:rPr>
-          <w:t>25</w:t>
-        </w:r>
-      </w:fldSimple>
+      <w:r>
+        <w:fldChar w:fldCharType="begin"/>
+      </w:r>
+      <w:r>
+        <w:instrText xml:space="preserve"> SEQ Gambar_2. \* ARABIC </w:instrText>
+      </w:r>
+      <w:r>
+        <w:fldChar w:fldCharType="separate"/>
+      </w:r>
+      <w:r>
+        <w:rPr>
+          <w:noProof/>
+        </w:rPr>
+        <w:t>25</w:t>
+      </w:r>
+      <w:r>
+        <w:rPr>
+          <w:noProof/>
+        </w:rPr>
+        <w:fldChar w:fldCharType="end"/>
+      </w:r>
       <w:r>
         <w:t xml:space="preserve"> </w:t>
       </w:r>
@@ -27600,7 +27925,7 @@
           <w:lang w:val="id-ID"/>
         </w:rPr>
         <w:drawing>
-          <wp:inline distT="0" distB="0" distL="0" distR="0" wp14:anchorId="512C3314" wp14:editId="6EDCE626">
+          <wp:inline distT="0" distB="0" distL="0" distR="0" wp14:anchorId="512C3314" wp14:editId="6F181457">
             <wp:extent cx="4464750" cy="1338408"/>
             <wp:effectExtent l="19050" t="19050" r="0" b="0"/>
             <wp:docPr id="1339817170" name="Picture 1"/>
@@ -27655,14 +27980,27 @@
       <w:r>
         <w:t xml:space="preserve">Gambar 2. </w:t>
       </w:r>
-      <w:fldSimple w:instr=" SEQ Gambar_2. \* ARABIC ">
-        <w:r>
-          <w:rPr>
-            <w:noProof/>
-          </w:rPr>
-          <w:t>26</w:t>
-        </w:r>
-      </w:fldSimple>
+      <w:r>
+        <w:fldChar w:fldCharType="begin"/>
+      </w:r>
+      <w:r>
+        <w:instrText xml:space="preserve"> SEQ Gambar_2. \* ARABIC </w:instrText>
+      </w:r>
+      <w:r>
+        <w:fldChar w:fldCharType="separate"/>
+      </w:r>
+      <w:r>
+        <w:rPr>
+          <w:noProof/>
+        </w:rPr>
+        <w:t>26</w:t>
+      </w:r>
+      <w:r>
+        <w:rPr>
+          <w:noProof/>
+        </w:rPr>
+        <w:fldChar w:fldCharType="end"/>
+      </w:r>
       <w:r>
         <w:t xml:space="preserve"> </w:t>
       </w:r>
@@ -28030,14 +28368,27 @@
       <w:r>
         <w:t xml:space="preserve">Gambar 2. </w:t>
       </w:r>
-      <w:fldSimple w:instr=" SEQ Gambar_2. \* ARABIC ">
-        <w:r>
-          <w:rPr>
-            <w:noProof/>
-          </w:rPr>
-          <w:t>27</w:t>
-        </w:r>
-      </w:fldSimple>
+      <w:r>
+        <w:fldChar w:fldCharType="begin"/>
+      </w:r>
+      <w:r>
+        <w:instrText xml:space="preserve"> SEQ Gambar_2. \* ARABIC </w:instrText>
+      </w:r>
+      <w:r>
+        <w:fldChar w:fldCharType="separate"/>
+      </w:r>
+      <w:r>
+        <w:rPr>
+          <w:noProof/>
+        </w:rPr>
+        <w:t>27</w:t>
+      </w:r>
+      <w:r>
+        <w:rPr>
+          <w:noProof/>
+        </w:rPr>
+        <w:fldChar w:fldCharType="end"/>
+      </w:r>
       <w:r>
         <w:t xml:space="preserve"> </w:t>
       </w:r>
@@ -28121,14 +28472,27 @@
       <w:r>
         <w:t xml:space="preserve">Gambar 2. </w:t>
       </w:r>
-      <w:fldSimple w:instr=" SEQ Gambar_2. \* ARABIC ">
-        <w:r>
-          <w:rPr>
-            <w:noProof/>
-          </w:rPr>
-          <w:t>28</w:t>
-        </w:r>
-      </w:fldSimple>
+      <w:r>
+        <w:fldChar w:fldCharType="begin"/>
+      </w:r>
+      <w:r>
+        <w:instrText xml:space="preserve"> SEQ Gambar_2. \* ARABIC </w:instrText>
+      </w:r>
+      <w:r>
+        <w:fldChar w:fldCharType="separate"/>
+      </w:r>
+      <w:r>
+        <w:rPr>
+          <w:noProof/>
+        </w:rPr>
+        <w:t>28</w:t>
+      </w:r>
+      <w:r>
+        <w:rPr>
+          <w:noProof/>
+        </w:rPr>
+        <w:fldChar w:fldCharType="end"/>
+      </w:r>
       <w:r>
         <w:t xml:space="preserve"> </w:t>
       </w:r>
@@ -28251,14 +28615,27 @@
       <w:r>
         <w:t xml:space="preserve">Gambar 2. </w:t>
       </w:r>
-      <w:fldSimple w:instr=" SEQ Gambar_2. \* ARABIC ">
-        <w:r>
-          <w:rPr>
-            <w:noProof/>
-          </w:rPr>
-          <w:t>29</w:t>
-        </w:r>
-      </w:fldSimple>
+      <w:r>
+        <w:fldChar w:fldCharType="begin"/>
+      </w:r>
+      <w:r>
+        <w:instrText xml:space="preserve"> SEQ Gambar_2. \* ARABIC </w:instrText>
+      </w:r>
+      <w:r>
+        <w:fldChar w:fldCharType="separate"/>
+      </w:r>
+      <w:r>
+        <w:rPr>
+          <w:noProof/>
+        </w:rPr>
+        <w:t>29</w:t>
+      </w:r>
+      <w:r>
+        <w:rPr>
+          <w:noProof/>
+        </w:rPr>
+        <w:fldChar w:fldCharType="end"/>
+      </w:r>
       <w:r>
         <w:t xml:space="preserve"> </w:t>
       </w:r>
@@ -28351,14 +28728,27 @@
       <w:r>
         <w:t xml:space="preserve">Gambar 2. </w:t>
       </w:r>
-      <w:fldSimple w:instr=" SEQ Gambar_2. \* ARABIC ">
-        <w:r>
-          <w:rPr>
-            <w:noProof/>
-          </w:rPr>
-          <w:t>30</w:t>
-        </w:r>
-      </w:fldSimple>
+      <w:r>
+        <w:fldChar w:fldCharType="begin"/>
+      </w:r>
+      <w:r>
+        <w:instrText xml:space="preserve"> SEQ Gambar_2. \* ARABIC </w:instrText>
+      </w:r>
+      <w:r>
+        <w:fldChar w:fldCharType="separate"/>
+      </w:r>
+      <w:r>
+        <w:rPr>
+          <w:noProof/>
+        </w:rPr>
+        <w:t>30</w:t>
+      </w:r>
+      <w:r>
+        <w:rPr>
+          <w:noProof/>
+        </w:rPr>
+        <w:fldChar w:fldCharType="end"/>
+      </w:r>
       <w:r>
         <w:t xml:space="preserve"> </w:t>
       </w:r>
@@ -28688,15 +29078,15 @@
         </w:rPr>
         <w:lastRenderedPageBreak/>
         <w:drawing>
-          <wp:anchor distT="0" distB="0" distL="114300" distR="114300" simplePos="0" relativeHeight="251664384" behindDoc="0" locked="0" layoutInCell="1" allowOverlap="1" wp14:anchorId="5AAF3C3B" wp14:editId="195B1F10">
+          <wp:anchor distT="0" distB="0" distL="114300" distR="114300" simplePos="0" relativeHeight="251664384" behindDoc="0" locked="0" layoutInCell="1" allowOverlap="1" wp14:anchorId="5AAF3C3B" wp14:editId="35F4100A">
             <wp:simplePos x="0" y="0"/>
             <wp:positionH relativeFrom="column">
-              <wp:posOffset>-896096</wp:posOffset>
+              <wp:posOffset>-892390</wp:posOffset>
             </wp:positionH>
             <wp:positionV relativeFrom="paragraph">
               <wp:posOffset>-701675</wp:posOffset>
             </wp:positionV>
-            <wp:extent cx="6297837" cy="8996656"/>
+            <wp:extent cx="6311253" cy="9016077"/>
             <wp:effectExtent l="0" t="0" r="0" b="0"/>
             <wp:wrapNone/>
             <wp:docPr id="1081938727" name="Picture 3"/>
@@ -28707,7 +29097,7 @@
               <a:graphicData uri="http://schemas.openxmlformats.org/drawingml/2006/picture">
                 <pic:pic xmlns:pic="http://schemas.openxmlformats.org/drawingml/2006/picture">
                   <pic:nvPicPr>
-                    <pic:cNvPr id="1081938727" name="Picture 1081938727"/>
+                    <pic:cNvPr id="1081938727" name="Picture 3"/>
                     <pic:cNvPicPr/>
                   </pic:nvPicPr>
                   <pic:blipFill>
@@ -28725,7 +29115,7 @@
                   <pic:spPr>
                     <a:xfrm>
                       <a:off x="0" y="0"/>
-                      <a:ext cx="6311432" cy="9016077"/>
+                      <a:ext cx="6311253" cy="9016077"/>
                     </a:xfrm>
                     <a:prstGeom prst="rect">
                       <a:avLst/>
@@ -37797,6 +38187,8 @@
   <w:rsids>
     <w:rsidRoot w:val="00BC2D8D"/>
     <w:rsid w:val="003E23D1"/>
+    <w:rsid w:val="00443672"/>
+    <w:rsid w:val="00A4543E"/>
     <w:rsid w:val="00BC2D8D"/>
   </w:rsids>
   <m:mathPr>
@@ -38266,26 +38658,6 @@
   </w:style>
   <w:style w:type="paragraph" w:customStyle="1" w:styleId="06CD62E789AD4C4D904BEF1A052177C9">
     <w:name w:val="06CD62E789AD4C4D904BEF1A052177C9"/>
-    <w:rsid w:val="00BC2D8D"/>
-  </w:style>
-  <w:style w:type="paragraph" w:customStyle="1" w:styleId="14D0967BFEF84B269CF5EEE241D731C0">
-    <w:name w:val="14D0967BFEF84B269CF5EEE241D731C0"/>
-    <w:rsid w:val="00BC2D8D"/>
-  </w:style>
-  <w:style w:type="paragraph" w:customStyle="1" w:styleId="0E24E1623A684CBEB4A6847E4A09035B">
-    <w:name w:val="0E24E1623A684CBEB4A6847E4A09035B"/>
-    <w:rsid w:val="00BC2D8D"/>
-  </w:style>
-  <w:style w:type="paragraph" w:customStyle="1" w:styleId="3A4F9E226593493DB0DC748C5C585F76">
-    <w:name w:val="3A4F9E226593493DB0DC748C5C585F76"/>
-    <w:rsid w:val="00BC2D8D"/>
-  </w:style>
-  <w:style w:type="paragraph" w:customStyle="1" w:styleId="DA7053C53B0E4983BC179AB862BD9DDE">
-    <w:name w:val="DA7053C53B0E4983BC179AB862BD9DDE"/>
-    <w:rsid w:val="00BC2D8D"/>
-  </w:style>
-  <w:style w:type="paragraph" w:customStyle="1" w:styleId="7554E2AB520E473D889672EDF8BC8B33">
-    <w:name w:val="7554E2AB520E473D889672EDF8BC8B33"/>
     <w:rsid w:val="00BC2D8D"/>
   </w:style>
   <w:style w:type="paragraph" w:customStyle="1" w:styleId="F36AA6CAB2974BD88EC507A52AED9940">

</xml_diff>